<commit_message>
build(db/lab1): 🎉 lab1 done
</commit_message>
<xml_diff>
--- a/databases/lab1/docs/БД ЛР1 Р3107 Рязанов Никита.docx
+++ b/databases/lab1/docs/БД ЛР1 Р3107 Рязанов Никита.docx
@@ -473,7 +473,7 @@
         </w:rPr>
         <w:fldChar w:fldCharType="separate"/>
       </w:r>
-      <w:hyperlink w:anchor="_Toc190814984" w:history="1">
+      <w:hyperlink w:anchor="_Toc190867919" w:history="1">
         <w:r>
           <w:rPr>
             <w:rStyle w:val="ac"/>
@@ -500,7 +500,7 @@
             <w:noProof/>
             <w:webHidden/>
           </w:rPr>
-          <w:instrText xml:space="preserve"> PAGEREF _Toc190814984 \h </w:instrText>
+          <w:instrText xml:space="preserve"> PAGEREF _Toc190867919 \h </w:instrText>
         </w:r>
         <w:r>
           <w:rPr>
@@ -544,13 +544,13 @@
           <w14:ligatures w14:val="standardContextual"/>
         </w:rPr>
       </w:pPr>
-      <w:hyperlink w:anchor="_Toc190814985" w:history="1">
+      <w:hyperlink w:anchor="_Toc190867920" w:history="1">
         <w:r>
           <w:rPr>
             <w:rStyle w:val="ac"/>
             <w:noProof/>
           </w:rPr>
-          <w:t>Описание предметной области</w:t>
+          <w:t>Предметная область</w:t>
         </w:r>
         <w:r>
           <w:rPr>
@@ -571,7 +571,7 @@
             <w:noProof/>
             <w:webHidden/>
           </w:rPr>
-          <w:instrText xml:space="preserve"> PAGEREF _Toc190814985 \h </w:instrText>
+          <w:instrText xml:space="preserve"> PAGEREF _Toc190867920 \h </w:instrText>
         </w:r>
         <w:r>
           <w:rPr>
@@ -615,7 +615,7 @@
           <w14:ligatures w14:val="standardContextual"/>
         </w:rPr>
       </w:pPr>
-      <w:hyperlink w:anchor="_Toc190814986" w:history="1">
+      <w:hyperlink w:anchor="_Toc190867921" w:history="1">
         <w:r>
           <w:rPr>
             <w:rStyle w:val="ac"/>
@@ -650,7 +650,7 @@
             <w:noProof/>
             <w:webHidden/>
           </w:rPr>
-          <w:instrText xml:space="preserve"> PAGEREF _Toc190814986 \h </w:instrText>
+          <w:instrText xml:space="preserve"> PAGEREF _Toc190867921 \h </w:instrText>
         </w:r>
         <w:r>
           <w:rPr>
@@ -694,7 +694,7 @@
           <w14:ligatures w14:val="standardContextual"/>
         </w:rPr>
       </w:pPr>
-      <w:hyperlink w:anchor="_Toc190814987" w:history="1">
+      <w:hyperlink w:anchor="_Toc190867922" w:history="1">
         <w:r>
           <w:rPr>
             <w:rStyle w:val="ac"/>
@@ -721,7 +721,7 @@
             <w:noProof/>
             <w:webHidden/>
           </w:rPr>
-          <w:instrText xml:space="preserve"> PAGEREF _Toc190814987 \h </w:instrText>
+          <w:instrText xml:space="preserve"> PAGEREF _Toc190867922 \h </w:instrText>
         </w:r>
         <w:r>
           <w:rPr>
@@ -773,11 +773,8 @@
     <w:p>
       <w:pPr>
         <w:pStyle w:val="aa"/>
-        <w:rPr>
-          <w:lang w:val="en-US"/>
-        </w:rPr>
-      </w:pPr>
-      <w:bookmarkStart w:id="0" w:name="_Toc190814984"/>
+      </w:pPr>
+      <w:bookmarkStart w:id="0" w:name="_Toc190867919"/>
       <w:r>
         <w:lastRenderedPageBreak/>
         <w:t>Задание</w:t>
@@ -785,11 +782,6 @@
       <w:bookmarkEnd w:id="0"/>
     </w:p>
     <w:p>
-      <w:pPr>
-        <w:rPr>
-          <w:lang w:val="en-US"/>
-        </w:rPr>
-      </w:pPr>
       <w:r>
         <w:t>Для выполнения лабораторной работы №1 необходимо:</w:t>
       </w:r>
@@ -905,12 +897,35 @@
       <w:pPr>
         <w:pStyle w:val="aa"/>
       </w:pPr>
-      <w:bookmarkStart w:id="1" w:name="_Toc190814985"/>
+      <w:bookmarkStart w:id="1" w:name="_Toc190867920"/>
       <w:r>
         <w:lastRenderedPageBreak/>
+        <w:t>П</w:t>
+      </w:r>
+      <w:r>
+        <w:t>редметн</w:t>
+      </w:r>
+      <w:r>
+        <w:t>ая</w:t>
+      </w:r>
+      <w:r>
+        <w:t xml:space="preserve"> област</w:t>
+      </w:r>
+      <w:r>
+        <w:t>ь</w:t>
+      </w:r>
+      <w:bookmarkEnd w:id="1"/>
+    </w:p>
+    <w:p>
+      <w:pPr>
+        <w:pStyle w:val="af"/>
+      </w:pPr>
+      <w:r>
+        <w:rPr>
+          <w:rStyle w:val="af0"/>
+        </w:rPr>
         <w:t>Описание предметной области</w:t>
       </w:r>
-      <w:bookmarkEnd w:id="1"/>
     </w:p>
     <w:p>
       <w:bookmarkStart w:id="2" w:name="_1hcwrq6udncp" w:colFirst="0" w:colLast="0"/>
@@ -1049,6 +1064,7 @@
         <w:rPr>
           <w:b/>
           <w:bCs/>
+          <w:lang w:val="en-US"/>
         </w:rPr>
       </w:pPr>
       <w:r>
@@ -1151,31 +1167,23 @@
         <w:pStyle w:val="af"/>
       </w:pPr>
       <w:r>
-        <w:lastRenderedPageBreak/>
-        <w:t>Инфологическая модель</w:t>
-      </w:r>
-    </w:p>
-    <w:p>
-      <w:pPr>
-        <w:pStyle w:val="af"/>
-      </w:pPr>
-      <w:r>
         <w:rPr>
           <w:noProof/>
         </w:rPr>
+        <w:lastRenderedPageBreak/>
         <w:drawing>
-          <wp:anchor distT="0" distB="0" distL="114300" distR="114300" simplePos="0" relativeHeight="251659264" behindDoc="0" locked="0" layoutInCell="1" allowOverlap="1" wp14:anchorId="1168FDF7" wp14:editId="0E964126">
+          <wp:anchor distT="0" distB="0" distL="114300" distR="114300" simplePos="0" relativeHeight="251658240" behindDoc="0" locked="0" layoutInCell="1" allowOverlap="1" wp14:anchorId="13F7A999" wp14:editId="7315CDF0">
             <wp:simplePos x="0" y="0"/>
             <wp:positionH relativeFrom="margin">
-              <wp:align>center</wp:align>
+              <wp:posOffset>37465</wp:posOffset>
             </wp:positionH>
             <wp:positionV relativeFrom="paragraph">
-              <wp:posOffset>4187190</wp:posOffset>
+              <wp:posOffset>347980</wp:posOffset>
             </wp:positionV>
-            <wp:extent cx="7265035" cy="2551430"/>
-            <wp:effectExtent l="0" t="0" r="0" b="1270"/>
+            <wp:extent cx="5862955" cy="3540125"/>
+            <wp:effectExtent l="0" t="0" r="4445" b="3175"/>
             <wp:wrapTopAndBottom/>
-            <wp:docPr id="146755726" name="Рисунок 2" descr="Изображение выглядит как текст, Шрифт, число, линия&#10;&#10;Контент, сгенерированный ИИ, может содержать ошибки."/>
+            <wp:docPr id="1211421997" name="Рисунок 1"/>
             <wp:cNvGraphicFramePr>
               <a:graphicFrameLocks xmlns:a="http://schemas.openxmlformats.org/drawingml/2006/main" noChangeAspect="1"/>
             </wp:cNvGraphicFramePr>
@@ -1183,11 +1191,11 @@
               <a:graphicData uri="http://schemas.openxmlformats.org/drawingml/2006/picture">
                 <pic:pic xmlns:pic="http://schemas.openxmlformats.org/drawingml/2006/picture">
                   <pic:nvPicPr>
-                    <pic:cNvPr id="146755726" name="Рисунок 2" descr="Изображение выглядит как текст, Шрифт, число, линия&#10;&#10;Контент, сгенерированный ИИ, может содержать ошибки."/>
+                    <pic:cNvPr id="1211421997" name="Рисунок 1"/>
                     <pic:cNvPicPr/>
                   </pic:nvPicPr>
                   <pic:blipFill>
-                    <a:blip r:embed="rId9">
+                    <a:blip r:embed="rId9" cstate="print">
                       <a:extLst>
                         <a:ext uri="{28A0092B-C50C-407E-A947-70E740481C1C}">
                           <a14:useLocalDpi xmlns:a14="http://schemas.microsoft.com/office/drawing/2010/main" val="0"/>
@@ -1201,7 +1209,75 @@
                   <pic:spPr>
                     <a:xfrm>
                       <a:off x="0" y="0"/>
-                      <a:ext cx="7265035" cy="2551430"/>
+                      <a:ext cx="5862955" cy="3540125"/>
+                    </a:xfrm>
+                    <a:prstGeom prst="rect">
+                      <a:avLst/>
+                    </a:prstGeom>
+                  </pic:spPr>
+                </pic:pic>
+              </a:graphicData>
+            </a:graphic>
+            <wp14:sizeRelH relativeFrom="page">
+              <wp14:pctWidth>0</wp14:pctWidth>
+            </wp14:sizeRelH>
+            <wp14:sizeRelV relativeFrom="page">
+              <wp14:pctHeight>0</wp14:pctHeight>
+            </wp14:sizeRelV>
+          </wp:anchor>
+        </w:drawing>
+      </w:r>
+      <w:r>
+        <w:t>Инфологическая модель</w:t>
+      </w:r>
+    </w:p>
+    <w:p>
+      <w:pPr>
+        <w:pStyle w:val="af"/>
+      </w:pPr>
+      <w:r>
+        <w:rPr>
+          <w:noProof/>
+        </w:rPr>
+        <w:drawing>
+          <wp:anchor distT="0" distB="0" distL="114300" distR="114300" simplePos="0" relativeHeight="251659264" behindDoc="0" locked="0" layoutInCell="1" allowOverlap="1" wp14:anchorId="1168FDF7" wp14:editId="79C0C36B">
+            <wp:simplePos x="0" y="0"/>
+            <wp:positionH relativeFrom="page">
+              <wp:align>center</wp:align>
+            </wp:positionH>
+            <wp:positionV relativeFrom="paragraph">
+              <wp:posOffset>4197176</wp:posOffset>
+            </wp:positionV>
+            <wp:extent cx="7255104" cy="2952000"/>
+            <wp:effectExtent l="0" t="0" r="3175" b="1270"/>
+            <wp:wrapTopAndBottom/>
+            <wp:docPr id="146755726" name="Рисунок 2"/>
+            <wp:cNvGraphicFramePr>
+              <a:graphicFrameLocks xmlns:a="http://schemas.openxmlformats.org/drawingml/2006/main" noChangeAspect="1"/>
+            </wp:cNvGraphicFramePr>
+            <a:graphic xmlns:a="http://schemas.openxmlformats.org/drawingml/2006/main">
+              <a:graphicData uri="http://schemas.openxmlformats.org/drawingml/2006/picture">
+                <pic:pic xmlns:pic="http://schemas.openxmlformats.org/drawingml/2006/picture">
+                  <pic:nvPicPr>
+                    <pic:cNvPr id="146755726" name="Рисунок 2"/>
+                    <pic:cNvPicPr/>
+                  </pic:nvPicPr>
+                  <pic:blipFill>
+                    <a:blip r:embed="rId10" cstate="print">
+                      <a:extLst>
+                        <a:ext uri="{28A0092B-C50C-407E-A947-70E740481C1C}">
+                          <a14:useLocalDpi xmlns:a14="http://schemas.microsoft.com/office/drawing/2010/main" val="0"/>
+                        </a:ext>
+                      </a:extLst>
+                    </a:blip>
+                    <a:stretch>
+                      <a:fillRect/>
+                    </a:stretch>
+                  </pic:blipFill>
+                  <pic:spPr>
+                    <a:xfrm>
+                      <a:off x="0" y="0"/>
+                      <a:ext cx="7255104" cy="2952000"/>
                     </a:xfrm>
                     <a:prstGeom prst="rect">
                       <a:avLst/>
@@ -1221,68 +1297,6 @@
       </w:r>
       <w:r>
         <w:br/>
-      </w:r>
-      <w:r>
-        <w:rPr>
-          <w:noProof/>
-        </w:rPr>
-        <w:drawing>
-          <wp:anchor distT="0" distB="0" distL="114300" distR="114300" simplePos="0" relativeHeight="251658240" behindDoc="0" locked="0" layoutInCell="1" allowOverlap="1" wp14:anchorId="13F7A999" wp14:editId="354E17C9">
-            <wp:simplePos x="0" y="0"/>
-            <wp:positionH relativeFrom="margin">
-              <wp:align>center</wp:align>
-            </wp:positionH>
-            <wp:positionV relativeFrom="paragraph">
-              <wp:posOffset>953</wp:posOffset>
-            </wp:positionV>
-            <wp:extent cx="5940425" cy="3540125"/>
-            <wp:effectExtent l="0" t="0" r="3175" b="3175"/>
-            <wp:wrapTopAndBottom/>
-            <wp:docPr id="1211421997" name="Рисунок 1" descr="Изображение выглядит как текст, снимок экрана, Шрифт, число&#10;&#10;Контент, сгенерированный ИИ, может содержать ошибки."/>
-            <wp:cNvGraphicFramePr>
-              <a:graphicFrameLocks xmlns:a="http://schemas.openxmlformats.org/drawingml/2006/main" noChangeAspect="1"/>
-            </wp:cNvGraphicFramePr>
-            <a:graphic xmlns:a="http://schemas.openxmlformats.org/drawingml/2006/main">
-              <a:graphicData uri="http://schemas.openxmlformats.org/drawingml/2006/picture">
-                <pic:pic xmlns:pic="http://schemas.openxmlformats.org/drawingml/2006/picture">
-                  <pic:nvPicPr>
-                    <pic:cNvPr id="1211421997" name="Рисунок 1" descr="Изображение выглядит как текст, снимок экрана, Шрифт, число&#10;&#10;Контент, сгенерированный ИИ, может содержать ошибки."/>
-                    <pic:cNvPicPr/>
-                  </pic:nvPicPr>
-                  <pic:blipFill>
-                    <a:blip r:embed="rId10" cstate="print">
-                      <a:extLst>
-                        <a:ext uri="{28A0092B-C50C-407E-A947-70E740481C1C}">
-                          <a14:useLocalDpi xmlns:a14="http://schemas.microsoft.com/office/drawing/2010/main" val="0"/>
-                        </a:ext>
-                      </a:extLst>
-                    </a:blip>
-                    <a:stretch>
-                      <a:fillRect/>
-                    </a:stretch>
-                  </pic:blipFill>
-                  <pic:spPr>
-                    <a:xfrm>
-                      <a:off x="0" y="0"/>
-                      <a:ext cx="5940425" cy="3540125"/>
-                    </a:xfrm>
-                    <a:prstGeom prst="rect">
-                      <a:avLst/>
-                    </a:prstGeom>
-                  </pic:spPr>
-                </pic:pic>
-              </a:graphicData>
-            </a:graphic>
-            <wp14:sizeRelH relativeFrom="page">
-              <wp14:pctWidth>0</wp14:pctWidth>
-            </wp14:sizeRelH>
-            <wp14:sizeRelV relativeFrom="page">
-              <wp14:pctHeight>0</wp14:pctHeight>
-            </wp14:sizeRelV>
-          </wp:anchor>
-        </w:drawing>
-      </w:r>
-      <w:r>
         <w:t>Даталогическая модель</w:t>
       </w:r>
     </w:p>
@@ -1296,19 +1310,26 @@
           <w:b/>
           <w:sz w:val="40"/>
           <w:szCs w:val="72"/>
+          <w:lang w:val="en-US"/>
         </w:rPr>
       </w:pPr>
       <w:r>
         <w:br w:type="page"/>
       </w:r>
+      <w:r>
+        <w:rPr>
+          <w:lang w:val="en-US"/>
+        </w:rPr>
+        <w:lastRenderedPageBreak/>
+        <w:t xml:space="preserve"> </w:t>
+      </w:r>
     </w:p>
     <w:p>
       <w:pPr>
         <w:pStyle w:val="aa"/>
       </w:pPr>
-      <w:bookmarkStart w:id="3" w:name="_Toc190814986"/>
+      <w:bookmarkStart w:id="3" w:name="_Toc190867921"/>
       <w:r>
-        <w:lastRenderedPageBreak/>
         <w:t xml:space="preserve">Реализация на </w:t>
       </w:r>
       <w:r>
@@ -1668,7 +1689,30 @@
                 <w:shd w:val="clear" w:color="auto" w:fill="FFFFFF"/>
                 <w:lang w:val="en-US" w:eastAsia="en-GB"/>
               </w:rPr>
-              <w:t xml:space="preserve"> (latitude &gt;= </w:t>
+              <w:t xml:space="preserve"> (latitude </w:t>
+            </w:r>
+            <w:r>
+              <w:rPr>
+                <w:rFonts w:ascii="Lucida Console" w:hAnsi="Lucida Console"/>
+                <w:noProof/>
+                <w:color w:val="000088"/>
+                <w:sz w:val="18"/>
+                <w:szCs w:val="18"/>
+                <w:lang w:val="en-US" w:eastAsia="en-GB"/>
+              </w:rPr>
+              <w:t>BETWEEN</w:t>
+            </w:r>
+            <w:r>
+              <w:rPr>
+                <w:rFonts w:ascii="Lucida Console" w:hAnsi="Lucida Console"/>
+                <w:noProof/>
+                <w:color w:val="000000"/>
+                <w:sz w:val="18"/>
+                <w:szCs w:val="18"/>
+                <w:shd w:val="clear" w:color="auto" w:fill="FFFFFF"/>
+                <w:lang w:val="en-US" w:eastAsia="en-GB"/>
+              </w:rPr>
+              <w:t xml:space="preserve"> </w:t>
             </w:r>
             <w:r>
               <w:rPr>
@@ -1714,7 +1758,7 @@
                 <w:shd w:val="clear" w:color="auto" w:fill="FFFFFF"/>
                 <w:lang w:val="en-US" w:eastAsia="en-GB"/>
               </w:rPr>
-              <w:t xml:space="preserve"> latitude &lt;= </w:t>
+              <w:t xml:space="preserve"> </w:t>
             </w:r>
             <w:r>
               <w:rPr>
@@ -1859,7 +1903,30 @@
                 <w:shd w:val="clear" w:color="auto" w:fill="FFFFFF"/>
                 <w:lang w:val="en-US" w:eastAsia="en-GB"/>
               </w:rPr>
-              <w:t xml:space="preserve"> (longitude &gt;= </w:t>
+              <w:t xml:space="preserve"> (longitude </w:t>
+            </w:r>
+            <w:r>
+              <w:rPr>
+                <w:rFonts w:ascii="Lucida Console" w:hAnsi="Lucida Console"/>
+                <w:noProof/>
+                <w:color w:val="000088"/>
+                <w:sz w:val="18"/>
+                <w:szCs w:val="18"/>
+                <w:lang w:val="en-US" w:eastAsia="en-GB"/>
+              </w:rPr>
+              <w:t>BETWEEN</w:t>
+            </w:r>
+            <w:r>
+              <w:rPr>
+                <w:rFonts w:ascii="Lucida Console" w:hAnsi="Lucida Console"/>
+                <w:noProof/>
+                <w:color w:val="000000"/>
+                <w:sz w:val="18"/>
+                <w:szCs w:val="18"/>
+                <w:shd w:val="clear" w:color="auto" w:fill="FFFFFF"/>
+                <w:lang w:val="en-US" w:eastAsia="en-GB"/>
+              </w:rPr>
+              <w:t xml:space="preserve"> </w:t>
             </w:r>
             <w:r>
               <w:rPr>
@@ -1905,7 +1972,7 @@
                 <w:shd w:val="clear" w:color="auto" w:fill="FFFFFF"/>
                 <w:lang w:val="en-US" w:eastAsia="en-GB"/>
               </w:rPr>
-              <w:t xml:space="preserve"> longitude &lt;= </w:t>
+              <w:t xml:space="preserve"> </w:t>
             </w:r>
             <w:r>
               <w:rPr>
@@ -1929,6 +1996,105 @@
                 <w:lang w:val="en-US" w:eastAsia="en-GB"/>
               </w:rPr>
               <w:t>),</w:t>
+            </w:r>
+          </w:p>
+          <w:p>
+            <w:pPr>
+              <w:widowControl/>
+              <w:spacing w:line="240" w:lineRule="auto"/>
+              <w:ind w:firstLine="0"/>
+              <w:contextualSpacing w:val="0"/>
+              <w:jc w:val="left"/>
+              <w:rPr>
+                <w:rFonts w:ascii="Lucida Console" w:hAnsi="Lucida Console"/>
+                <w:noProof/>
+                <w:color w:val="000000"/>
+                <w:sz w:val="18"/>
+                <w:szCs w:val="18"/>
+                <w:shd w:val="clear" w:color="auto" w:fill="FFFFFF"/>
+                <w:lang w:val="en-US" w:eastAsia="en-GB"/>
+              </w:rPr>
+            </w:pPr>
+            <w:r>
+              <w:rPr>
+                <w:rFonts w:ascii="Lucida Console" w:hAnsi="Lucida Console"/>
+                <w:noProof/>
+                <w:color w:val="000000"/>
+                <w:sz w:val="18"/>
+                <w:szCs w:val="18"/>
+                <w:shd w:val="clear" w:color="auto" w:fill="FFFFFF"/>
+                <w:lang w:val="en-US" w:eastAsia="en-GB"/>
+              </w:rPr>
+              <w:t xml:space="preserve">    installation_date </w:t>
+            </w:r>
+            <w:r>
+              <w:rPr>
+                <w:rFonts w:ascii="Lucida Console" w:hAnsi="Lucida Console"/>
+                <w:noProof/>
+                <w:color w:val="660066"/>
+                <w:sz w:val="18"/>
+                <w:szCs w:val="18"/>
+                <w:lang w:val="en-US" w:eastAsia="en-GB"/>
+              </w:rPr>
+              <w:t>DATE</w:t>
+            </w:r>
+            <w:r>
+              <w:rPr>
+                <w:rFonts w:ascii="Lucida Console" w:hAnsi="Lucida Console"/>
+                <w:noProof/>
+                <w:color w:val="000000"/>
+                <w:sz w:val="18"/>
+                <w:szCs w:val="18"/>
+                <w:shd w:val="clear" w:color="auto" w:fill="FFFFFF"/>
+                <w:lang w:val="en-US" w:eastAsia="en-GB"/>
+              </w:rPr>
+              <w:t xml:space="preserve"> </w:t>
+            </w:r>
+            <w:r>
+              <w:rPr>
+                <w:rFonts w:ascii="Lucida Console" w:hAnsi="Lucida Console"/>
+                <w:noProof/>
+                <w:color w:val="000088"/>
+                <w:sz w:val="18"/>
+                <w:szCs w:val="18"/>
+                <w:lang w:val="en-US" w:eastAsia="en-GB"/>
+              </w:rPr>
+              <w:t>NOT</w:t>
+            </w:r>
+            <w:r>
+              <w:rPr>
+                <w:rFonts w:ascii="Lucida Console" w:hAnsi="Lucida Console"/>
+                <w:noProof/>
+                <w:color w:val="000000"/>
+                <w:sz w:val="18"/>
+                <w:szCs w:val="18"/>
+                <w:shd w:val="clear" w:color="auto" w:fill="FFFFFF"/>
+                <w:lang w:val="en-US" w:eastAsia="en-GB"/>
+              </w:rPr>
+              <w:t xml:space="preserve"> </w:t>
+            </w:r>
+            <w:r>
+              <w:rPr>
+                <w:rFonts w:ascii="Lucida Console" w:hAnsi="Lucida Console"/>
+                <w:noProof/>
+                <w:color w:val="000088"/>
+                <w:sz w:val="18"/>
+                <w:szCs w:val="18"/>
+                <w:lang w:val="en-US" w:eastAsia="en-GB"/>
+              </w:rPr>
+              <w:t>NULL</w:t>
+            </w:r>
+            <w:r>
+              <w:rPr>
+                <w:rFonts w:ascii="Lucida Console" w:hAnsi="Lucida Console"/>
+                <w:noProof/>
+                <w:color w:val="000000"/>
+                <w:sz w:val="18"/>
+                <w:szCs w:val="18"/>
+                <w:shd w:val="clear" w:color="auto" w:fill="FFFFFF"/>
+                <w:lang w:val="en-US" w:eastAsia="en-GB"/>
+              </w:rPr>
+              <w:t>,</w:t>
             </w:r>
           </w:p>
           <w:p>
@@ -2519,59 +2685,6 @@
                 <w:shd w:val="clear" w:color="auto" w:fill="FFFFFF"/>
                 <w:lang w:val="en-US" w:eastAsia="en-GB"/>
               </w:rPr>
-              <w:t xml:space="preserve">    installation_date </w:t>
-            </w:r>
-            <w:r>
-              <w:rPr>
-                <w:rFonts w:ascii="Lucida Console" w:hAnsi="Lucida Console"/>
-                <w:noProof/>
-                <w:color w:val="660066"/>
-                <w:sz w:val="18"/>
-                <w:szCs w:val="18"/>
-                <w:lang w:val="en-US" w:eastAsia="en-GB"/>
-              </w:rPr>
-              <w:t>DATE</w:t>
-            </w:r>
-            <w:r>
-              <w:rPr>
-                <w:rFonts w:ascii="Lucida Console" w:hAnsi="Lucida Console"/>
-                <w:noProof/>
-                <w:color w:val="000000"/>
-                <w:sz w:val="18"/>
-                <w:szCs w:val="18"/>
-                <w:shd w:val="clear" w:color="auto" w:fill="FFFFFF"/>
-                <w:lang w:val="en-US" w:eastAsia="en-GB"/>
-              </w:rPr>
-              <w:t>,</w:t>
-            </w:r>
-          </w:p>
-          <w:p>
-            <w:pPr>
-              <w:widowControl/>
-              <w:spacing w:line="240" w:lineRule="auto"/>
-              <w:ind w:firstLine="0"/>
-              <w:contextualSpacing w:val="0"/>
-              <w:jc w:val="left"/>
-              <w:rPr>
-                <w:rFonts w:ascii="Lucida Console" w:hAnsi="Lucida Console"/>
-                <w:noProof/>
-                <w:color w:val="000000"/>
-                <w:sz w:val="18"/>
-                <w:szCs w:val="18"/>
-                <w:shd w:val="clear" w:color="auto" w:fill="FFFFFF"/>
-                <w:lang w:val="en-US" w:eastAsia="en-GB"/>
-              </w:rPr>
-            </w:pPr>
-            <w:r>
-              <w:rPr>
-                <w:rFonts w:ascii="Lucida Console" w:hAnsi="Lucida Console"/>
-                <w:noProof/>
-                <w:color w:val="000000"/>
-                <w:sz w:val="18"/>
-                <w:szCs w:val="18"/>
-                <w:shd w:val="clear" w:color="auto" w:fill="FFFFFF"/>
-                <w:lang w:val="en-US" w:eastAsia="en-GB"/>
-              </w:rPr>
               <w:t xml:space="preserve">    status </w:t>
             </w:r>
             <w:r>
@@ -4454,7 +4567,7 @@
                 <w:shd w:val="clear" w:color="auto" w:fill="FFFFFF"/>
                 <w:lang w:val="en-US" w:eastAsia="en-GB"/>
               </w:rPr>
-              <w:t xml:space="preserve">    experience </w:t>
+              <w:t xml:space="preserve">    hire_date </w:t>
             </w:r>
             <w:r>
               <w:rPr>
@@ -4465,7 +4578,7 @@
                 <w:szCs w:val="18"/>
                 <w:lang w:val="en-US" w:eastAsia="en-GB"/>
               </w:rPr>
-              <w:t>INT</w:t>
+              <w:t>DATE</w:t>
             </w:r>
             <w:r>
               <w:rPr>
@@ -4512,64 +4625,6 @@
                 <w:lang w:val="en-US" w:eastAsia="en-GB"/>
               </w:rPr>
               <w:t>NULL</w:t>
-            </w:r>
-            <w:r>
-              <w:rPr>
-                <w:rFonts w:ascii="Lucida Console" w:hAnsi="Lucida Console"/>
-                <w:noProof/>
-                <w:color w:val="000000"/>
-                <w:sz w:val="18"/>
-                <w:szCs w:val="18"/>
-                <w:shd w:val="clear" w:color="auto" w:fill="FFFFFF"/>
-                <w:lang w:val="en-US" w:eastAsia="en-GB"/>
-              </w:rPr>
-              <w:t xml:space="preserve"> </w:t>
-            </w:r>
-            <w:r>
-              <w:rPr>
-                <w:rFonts w:ascii="Lucida Console" w:hAnsi="Lucida Console"/>
-                <w:noProof/>
-                <w:color w:val="000088"/>
-                <w:sz w:val="18"/>
-                <w:szCs w:val="18"/>
-                <w:lang w:val="en-US" w:eastAsia="en-GB"/>
-              </w:rPr>
-              <w:t>CHECK</w:t>
-            </w:r>
-            <w:r>
-              <w:rPr>
-                <w:rFonts w:ascii="Lucida Console" w:hAnsi="Lucida Console"/>
-                <w:noProof/>
-                <w:color w:val="000000"/>
-                <w:sz w:val="18"/>
-                <w:szCs w:val="18"/>
-                <w:shd w:val="clear" w:color="auto" w:fill="FFFFFF"/>
-                <w:lang w:val="en-US" w:eastAsia="en-GB"/>
-              </w:rPr>
-              <w:t xml:space="preserve"> (experience &gt;= </w:t>
-            </w:r>
-            <w:r>
-              <w:rPr>
-                <w:rFonts w:ascii="Lucida Console" w:hAnsi="Lucida Console"/>
-                <w:noProof/>
-                <w:color w:val="006666"/>
-                <w:sz w:val="18"/>
-                <w:szCs w:val="18"/>
-                <w:lang w:val="en-US" w:eastAsia="en-GB"/>
-              </w:rPr>
-              <w:t>0</w:t>
-            </w:r>
-            <w:r>
-              <w:rPr>
-                <w:rFonts w:ascii="Lucida Console" w:hAnsi="Lucida Console"/>
-                <w:noProof/>
-                <w:color w:val="000000"/>
-                <w:sz w:val="18"/>
-                <w:szCs w:val="18"/>
-                <w:shd w:val="clear" w:color="auto" w:fill="FFFFFF"/>
-                <w:lang w:val="en-US" w:eastAsia="en-GB"/>
-              </w:rPr>
-              <w:t>)</w:t>
             </w:r>
           </w:p>
           <w:p>
@@ -5474,7 +5529,7 @@
                 <w:shd w:val="clear" w:color="auto" w:fill="FFFFFF"/>
                 <w:lang w:val="en-US" w:eastAsia="en-GB"/>
               </w:rPr>
-              <w:t xml:space="preserve">, latitude, longitude) </w:t>
+              <w:t xml:space="preserve">, latitude, longitude, installation_date) </w:t>
             </w:r>
             <w:r>
               <w:rPr>
@@ -5555,6 +5610,29 @@
                 <w:lang w:val="en-US" w:eastAsia="en-GB"/>
               </w:rPr>
               <w:t>23</w:t>
+            </w:r>
+            <w:r>
+              <w:rPr>
+                <w:rFonts w:ascii="Lucida Console" w:hAnsi="Lucida Console"/>
+                <w:noProof/>
+                <w:color w:val="000000"/>
+                <w:sz w:val="18"/>
+                <w:szCs w:val="18"/>
+                <w:shd w:val="clear" w:color="auto" w:fill="FFFFFF"/>
+                <w:lang w:val="en-US" w:eastAsia="en-GB"/>
+              </w:rPr>
+              <w:t xml:space="preserve">, </w:t>
+            </w:r>
+            <w:r>
+              <w:rPr>
+                <w:rFonts w:ascii="Lucida Console" w:hAnsi="Lucida Console"/>
+                <w:noProof/>
+                <w:color w:val="008800"/>
+                <w:sz w:val="18"/>
+                <w:szCs w:val="18"/>
+                <w:lang w:val="en-US" w:eastAsia="en-GB"/>
+              </w:rPr>
+              <w:t>'2021-01-01'</w:t>
             </w:r>
             <w:r>
               <w:rPr>
@@ -5671,7 +5749,7 @@
                 <w:shd w:val="clear" w:color="auto" w:fill="FFFFFF"/>
                 <w:lang w:val="en-US" w:eastAsia="en-GB"/>
               </w:rPr>
-              <w:t xml:space="preserve">, installation_date, status, height) </w:t>
+              <w:t xml:space="preserve">, status, height) </w:t>
             </w:r>
             <w:r>
               <w:rPr>
@@ -5729,29 +5807,6 @@
                 <w:lang w:val="en-US" w:eastAsia="en-GB"/>
               </w:rPr>
               <w:t>'Thousand-feet'</w:t>
-            </w:r>
-            <w:r>
-              <w:rPr>
-                <w:rFonts w:ascii="Lucida Console" w:hAnsi="Lucida Console"/>
-                <w:noProof/>
-                <w:color w:val="000000"/>
-                <w:sz w:val="18"/>
-                <w:szCs w:val="18"/>
-                <w:shd w:val="clear" w:color="auto" w:fill="FFFFFF"/>
-                <w:lang w:val="en-US" w:eastAsia="en-GB"/>
-              </w:rPr>
-              <w:t xml:space="preserve">, </w:t>
-            </w:r>
-            <w:r>
-              <w:rPr>
-                <w:rFonts w:ascii="Lucida Console" w:hAnsi="Lucida Console"/>
-                <w:noProof/>
-                <w:color w:val="008800"/>
-                <w:sz w:val="18"/>
-                <w:szCs w:val="18"/>
-                <w:lang w:val="en-US" w:eastAsia="en-GB"/>
-              </w:rPr>
-              <w:t>'2006-02-24'</w:t>
             </w:r>
             <w:r>
               <w:rPr>
@@ -6943,12 +6998,12 @@
               <w:rPr>
                 <w:rFonts w:ascii="Lucida Console" w:hAnsi="Lucida Console"/>
                 <w:noProof/>
-                <w:color w:val="006666"/>
-                <w:sz w:val="18"/>
-                <w:szCs w:val="18"/>
-                <w:lang w:val="en-US" w:eastAsia="en-GB"/>
-              </w:rPr>
-              <w:t>1</w:t>
+                <w:color w:val="008800"/>
+                <w:sz w:val="18"/>
+                <w:szCs w:val="18"/>
+                <w:lang w:val="en-US" w:eastAsia="en-GB"/>
+              </w:rPr>
+              <w:t>'2000-01-01'</w:t>
             </w:r>
             <w:r>
               <w:rPr>
@@ -7158,19 +7213,7 @@
     </w:tbl>
     <w:p>
       <w:pPr>
-        <w:rPr>
-          <w:lang w:val="en-GB"/>
-        </w:rPr>
-      </w:pPr>
-    </w:p>
-    <w:p>
-      <w:pPr>
-        <w:ind w:firstLine="0"/>
-        <w:rPr>
-          <w:sz w:val="26"/>
-          <w:szCs w:val="26"/>
-          <w:lang w:val="en-GB"/>
-        </w:rPr>
+        <w:pStyle w:val="aa"/>
       </w:pPr>
       <w:r>
         <w:rPr>
@@ -7180,12 +7223,7 @@
         </w:rPr>
         <w:br w:type="page"/>
       </w:r>
-    </w:p>
-    <w:p>
-      <w:pPr>
-        <w:pStyle w:val="aa"/>
-      </w:pPr>
-      <w:bookmarkStart w:id="4" w:name="_Toc190814987"/>
+      <w:bookmarkStart w:id="4" w:name="_Toc190867922"/>
       <w:r>
         <w:lastRenderedPageBreak/>
         <w:t>Заключение</w:t>
@@ -7194,7 +7232,13 @@
     </w:p>
     <w:p>
       <w:r>
-        <w:t xml:space="preserve">В ходе проделанной лабораторной работе были изучены </w:t>
+        <w:t>В ходе проделанной лабораторной работ</w:t>
+      </w:r>
+      <w:r>
+        <w:t>ы</w:t>
+      </w:r>
+      <w:r>
+        <w:t xml:space="preserve"> были изучены </w:t>
       </w:r>
       <w:r>
         <w:t>виды представления реляционной базы данных</w:t>
@@ -7256,7 +7300,7 @@
   <w:p>
     <w:pPr>
       <w:spacing w:before="92"/>
-      <w:ind w:left="497" w:right="514"/>
+      <w:ind w:left="499" w:right="516" w:firstLine="0"/>
       <w:jc w:val="center"/>
       <w:rPr>
         <w:color w:val="000000"/>
@@ -7266,10 +7310,28 @@
       <w:rPr>
         <w:color w:val="000000"/>
       </w:rPr>
-      <w:t>Санкт-Петербург 202</w:t>
+      <w:t xml:space="preserve">г. </w:t>
     </w:r>
     <w:r>
-      <w:t>4</w:t>
+      <w:rPr>
+        <w:color w:val="000000"/>
+      </w:rPr>
+      <w:t>Санкт-Петербург</w:t>
+    </w:r>
+    <w:r>
+      <w:rPr>
+        <w:color w:val="000000"/>
+      </w:rPr>
+      <w:t>,</w:t>
+    </w:r>
+    <w:r>
+      <w:rPr>
+        <w:color w:val="000000"/>
+      </w:rPr>
+      <w:t xml:space="preserve"> 202</w:t>
+    </w:r>
+    <w:r>
+      <w:t>5</w:t>
     </w:r>
   </w:p>
 </w:ftr>
@@ -7283,6 +7345,7 @@
         <w:tab w:val="center" w:pos="4677"/>
         <w:tab w:val="right" w:pos="9355"/>
       </w:tabs>
+      <w:ind w:firstLine="0"/>
       <w:jc w:val="center"/>
       <w:rPr>
         <w:color w:val="000000"/>

</xml_diff>